<commit_message>
Modified the image, template and code snippet
</commit_message>
<xml_diff>
--- a/Paragraphs/Replace-image-with-same-size/Replace-image-with-same-size/Data/Template.docx
+++ b/Paragraphs/Replace-image-with-same-size/Replace-image-with-same-size/Data/Template.docx
@@ -1,6 +1,6 @@
 
 <file path=word/document.xml><?xml version="1.0" encoding="utf-8"?>
-<w:document xmlns:wpc="http://schemas.microsoft.com/office/word/2010/wordprocessingCanvas" xmlns:cx="http://schemas.microsoft.com/office/drawing/2014/chartex" xmlns:cx1="http://schemas.microsoft.com/office/drawing/2015/9/8/chartex" xmlns:cx2="http://schemas.microsoft.com/office/drawing/2015/10/21/chartex" xmlns:cx3="http://schemas.microsoft.com/office/drawing/2016/5/9/chartex" xmlns:cx4="http://schemas.microsoft.com/office/drawing/2016/5/10/chartex" xmlns:cx5="http://schemas.microsoft.com/office/drawing/2016/5/11/chartex" xmlns:cx6="http://schemas.microsoft.com/office/drawing/2016/5/12/chartex" xmlns:cx7="http://schemas.microsoft.com/office/drawing/2016/5/13/chartex" xmlns:cx8="http://schemas.microsoft.com/office/drawing/2016/5/14/chartex" xmlns:mc="http://schemas.openxmlformats.org/markup-compatibility/2006" xmlns:aink="http://schemas.microsoft.com/office/drawing/2016/ink" xmlns:am3d="http://schemas.microsoft.com/office/drawing/2017/model3d" xmlns:o="urn:schemas-microsoft-com:office:office" xmlns:r="http://schemas.openxmlformats.org/officeDocument/2006/relationships" xmlns:m="http://schemas.openxmlformats.org/officeDocument/2006/math" xmlns:v="urn:schemas-microsoft-com:vml" xmlns:wp14="http://schemas.microsoft.com/office/word/2010/wordprocessingDrawing" xmlns:wp="http://schemas.openxmlformats.org/drawingml/2006/wordprocessingDrawing" xmlns:w10="urn:schemas-microsoft-com:office:word" xmlns:w="http://schemas.openxmlformats.org/wordprocessingml/2006/main" xmlns:w14="http://schemas.microsoft.com/office/word/2010/wordml" xmlns:w15="http://schemas.microsoft.com/office/word/2012/wordml" xmlns:w16cex="http://schemas.microsoft.com/office/word/2018/wordml/cex" xmlns:w16cid="http://schemas.microsoft.com/office/word/2016/wordml/cid" xmlns:w16="http://schemas.microsoft.com/office/word/2018/wordml" xmlns:w16sdtdh="http://schemas.microsoft.com/office/word/2020/wordml/sdtdatahash" xmlns:w16se="http://schemas.microsoft.com/office/word/2015/wordml/symex" xmlns:wpg="http://schemas.microsoft.com/office/word/2010/wordprocessingGroup" xmlns:wpi="http://schemas.microsoft.com/office/word/2010/wordprocessingInk" xmlns:wne="http://schemas.microsoft.com/office/word/2006/wordml" xmlns:wps="http://schemas.microsoft.com/office/word/2010/wordprocessingShape" mc:Ignorable="w14 w15 w16se w16cid w16 w16cex w16sdtdh wp14">
+<w:document xmlns:wpc="http://schemas.microsoft.com/office/word/2010/wordprocessingCanvas" xmlns:cx="http://schemas.microsoft.com/office/drawing/2014/chartex" xmlns:cx1="http://schemas.microsoft.com/office/drawing/2015/9/8/chartex" xmlns:cx2="http://schemas.microsoft.com/office/drawing/2015/10/21/chartex" xmlns:cx3="http://schemas.microsoft.com/office/drawing/2016/5/9/chartex" xmlns:cx4="http://schemas.microsoft.com/office/drawing/2016/5/10/chartex" xmlns:cx5="http://schemas.microsoft.com/office/drawing/2016/5/11/chartex" xmlns:cx6="http://schemas.microsoft.com/office/drawing/2016/5/12/chartex" xmlns:cx7="http://schemas.microsoft.com/office/drawing/2016/5/13/chartex" xmlns:cx8="http://schemas.microsoft.com/office/drawing/2016/5/14/chartex" xmlns:mc="http://schemas.openxmlformats.org/markup-compatibility/2006" xmlns:aink="http://schemas.microsoft.com/office/drawing/2016/ink" xmlns:am3d="http://schemas.microsoft.com/office/drawing/2017/model3d" xmlns:o="urn:schemas-microsoft-com:office:office" xmlns:oel="http://schemas.microsoft.com/office/2019/extlst" xmlns:r="http://schemas.openxmlformats.org/officeDocument/2006/relationships" xmlns:m="http://schemas.openxmlformats.org/officeDocument/2006/math" xmlns:v="urn:schemas-microsoft-com:vml" xmlns:wp14="http://schemas.microsoft.com/office/word/2010/wordprocessingDrawing" xmlns:wp="http://schemas.openxmlformats.org/drawingml/2006/wordprocessingDrawing" xmlns:w10="urn:schemas-microsoft-com:office:word" xmlns:w="http://schemas.openxmlformats.org/wordprocessingml/2006/main" xmlns:w14="http://schemas.microsoft.com/office/word/2010/wordml" xmlns:w15="http://schemas.microsoft.com/office/word/2012/wordml" xmlns:w16cex="http://schemas.microsoft.com/office/word/2018/wordml/cex" xmlns:w16cid="http://schemas.microsoft.com/office/word/2016/wordml/cid" xmlns:w16="http://schemas.microsoft.com/office/word/2018/wordml" xmlns:w16du="http://schemas.microsoft.com/office/word/2023/wordml/word16du" xmlns:w16sdtdh="http://schemas.microsoft.com/office/word/2020/wordml/sdtdatahash" xmlns:w16se="http://schemas.microsoft.com/office/word/2015/wordml/symex" xmlns:wpg="http://schemas.microsoft.com/office/word/2010/wordprocessingGroup" xmlns:wpi="http://schemas.microsoft.com/office/word/2010/wordprocessingInk" xmlns:wne="http://schemas.microsoft.com/office/word/2006/wordml" xmlns:wps="http://schemas.microsoft.com/office/word/2010/wordprocessingShape" mc:Ignorable="w14 w15 w16se w16cid w16 w16cex w16sdtdh w16du wp14">
   <w:body>
     <w:p>
       <w:pPr>
@@ -21,7 +21,15 @@
         <w:jc w:val="both"/>
       </w:pPr>
       <w:r>
-        <w:t>Adventure Works Cycles, the fictitious company on which the AdventureWorks sample databases are based, is a large, multinational manufacturing company. The company manufactures and sells metal and composite bicycles to North American, European and Asian commercial markets. While its base operation is located in Bothell, Washington with 290 employees, several regional sales teams are located throughout their market base.</w:t>
+        <w:t xml:space="preserve">Adventure Works Cycles, the fictitious company on which the AdventureWorks sample databases are based, is a large, multinational manufacturing company. The company manufactures and sells metal and composite bicycles to North American, European and Asian commercial markets. While its base operation </w:t>
+      </w:r>
+      <w:proofErr w:type="gramStart"/>
+      <w:r>
+        <w:t>is located in</w:t>
+      </w:r>
+      <w:proofErr w:type="gramEnd"/>
+      <w:r>
+        <w:t xml:space="preserve"> Bothell, Washington with 290 employees, several regional sales teams are located throughout their market base.</w:t>
       </w:r>
     </w:p>
     <w:p>
@@ -51,7 +59,7 @@
           <w:noProof/>
         </w:rPr>
         <w:drawing>
-          <wp:anchor distT="0" distB="0" distL="114300" distR="114300" simplePos="0" relativeHeight="251659264" behindDoc="0" locked="0" layoutInCell="1" allowOverlap="1" wp14:anchorId="7D88E56B" wp14:editId="0075E134">
+          <wp:anchor distT="0" distB="0" distL="114300" distR="114300" simplePos="0" relativeHeight="251659264" behindDoc="0" locked="0" layoutInCell="1" allowOverlap="1" wp14:anchorId="7D88E56B" wp14:editId="3BA35716">
             <wp:simplePos x="0" y="0"/>
             <wp:positionH relativeFrom="column">
               <wp:posOffset>0</wp:posOffset>
@@ -62,7 +70,7 @@
             <wp:extent cx="1805940" cy="1121410"/>
             <wp:effectExtent l="0" t="0" r="0" b="0"/>
             <wp:wrapTopAndBottom/>
-            <wp:docPr id="5" name="Picture 5" descr="A picture containing bicycle, transport, outdoor&#10;&#10;Description automatically generated" title="Bookmark"/>
+            <wp:docPr id="5" name="Picture 5" descr="Adventure"/>
             <wp:cNvGraphicFramePr>
               <a:graphicFrameLocks xmlns:a="http://schemas.openxmlformats.org/drawingml/2006/main" noChangeAspect="1"/>
             </wp:cNvGraphicFramePr>
@@ -70,7 +78,7 @@
               <a:graphicData uri="http://schemas.openxmlformats.org/drawingml/2006/picture">
                 <pic:pic xmlns:pic="http://schemas.openxmlformats.org/drawingml/2006/picture">
                   <pic:nvPicPr>
-                    <pic:cNvPr id="5" name="Picture 5" descr="A picture containing bicycle, transport, outdoor&#10;&#10;Description automatically generated"/>
+                    <pic:cNvPr id="5" name="Picture 5" descr="Adventure"/>
                     <pic:cNvPicPr>
                       <a:picLocks noChangeAspect="1" noChangeArrowheads="1"/>
                     </pic:cNvPicPr>
@@ -122,7 +130,7 @@
 </file>
 
 <file path=word/endnotes.xml><?xml version="1.0" encoding="utf-8"?>
-<w:endnotes xmlns:wpc="http://schemas.microsoft.com/office/word/2010/wordprocessingCanvas" xmlns:cx="http://schemas.microsoft.com/office/drawing/2014/chartex" xmlns:cx1="http://schemas.microsoft.com/office/drawing/2015/9/8/chartex" xmlns:cx2="http://schemas.microsoft.com/office/drawing/2015/10/21/chartex" xmlns:cx3="http://schemas.microsoft.com/office/drawing/2016/5/9/chartex" xmlns:cx4="http://schemas.microsoft.com/office/drawing/2016/5/10/chartex" xmlns:cx5="http://schemas.microsoft.com/office/drawing/2016/5/11/chartex" xmlns:cx6="http://schemas.microsoft.com/office/drawing/2016/5/12/chartex" xmlns:cx7="http://schemas.microsoft.com/office/drawing/2016/5/13/chartex" xmlns:cx8="http://schemas.microsoft.com/office/drawing/2016/5/14/chartex" xmlns:mc="http://schemas.openxmlformats.org/markup-compatibility/2006" xmlns:aink="http://schemas.microsoft.com/office/drawing/2016/ink" xmlns:am3d="http://schemas.microsoft.com/office/drawing/2017/model3d" xmlns:o="urn:schemas-microsoft-com:office:office" xmlns:r="http://schemas.openxmlformats.org/officeDocument/2006/relationships" xmlns:m="http://schemas.openxmlformats.org/officeDocument/2006/math" xmlns:v="urn:schemas-microsoft-com:vml" xmlns:wp14="http://schemas.microsoft.com/office/word/2010/wordprocessingDrawing" xmlns:wp="http://schemas.openxmlformats.org/drawingml/2006/wordprocessingDrawing" xmlns:w10="urn:schemas-microsoft-com:office:word" xmlns:w="http://schemas.openxmlformats.org/wordprocessingml/2006/main" xmlns:w14="http://schemas.microsoft.com/office/word/2010/wordml" xmlns:w15="http://schemas.microsoft.com/office/word/2012/wordml" xmlns:w16cex="http://schemas.microsoft.com/office/word/2018/wordml/cex" xmlns:w16cid="http://schemas.microsoft.com/office/word/2016/wordml/cid" xmlns:w16="http://schemas.microsoft.com/office/word/2018/wordml" xmlns:w16sdtdh="http://schemas.microsoft.com/office/word/2020/wordml/sdtdatahash" xmlns:w16se="http://schemas.microsoft.com/office/word/2015/wordml/symex" xmlns:wpg="http://schemas.microsoft.com/office/word/2010/wordprocessingGroup" xmlns:wpi="http://schemas.microsoft.com/office/word/2010/wordprocessingInk" xmlns:wne="http://schemas.microsoft.com/office/word/2006/wordml" xmlns:wps="http://schemas.microsoft.com/office/word/2010/wordprocessingShape" mc:Ignorable="w14 w15 w16se w16cid w16 w16cex w16sdtdh wp14">
+<w:endnotes xmlns:wpc="http://schemas.microsoft.com/office/word/2010/wordprocessingCanvas" xmlns:cx="http://schemas.microsoft.com/office/drawing/2014/chartex" xmlns:cx1="http://schemas.microsoft.com/office/drawing/2015/9/8/chartex" xmlns:cx2="http://schemas.microsoft.com/office/drawing/2015/10/21/chartex" xmlns:cx3="http://schemas.microsoft.com/office/drawing/2016/5/9/chartex" xmlns:cx4="http://schemas.microsoft.com/office/drawing/2016/5/10/chartex" xmlns:cx5="http://schemas.microsoft.com/office/drawing/2016/5/11/chartex" xmlns:cx6="http://schemas.microsoft.com/office/drawing/2016/5/12/chartex" xmlns:cx7="http://schemas.microsoft.com/office/drawing/2016/5/13/chartex" xmlns:cx8="http://schemas.microsoft.com/office/drawing/2016/5/14/chartex" xmlns:mc="http://schemas.openxmlformats.org/markup-compatibility/2006" xmlns:aink="http://schemas.microsoft.com/office/drawing/2016/ink" xmlns:am3d="http://schemas.microsoft.com/office/drawing/2017/model3d" xmlns:o="urn:schemas-microsoft-com:office:office" xmlns:oel="http://schemas.microsoft.com/office/2019/extlst" xmlns:r="http://schemas.openxmlformats.org/officeDocument/2006/relationships" xmlns:m="http://schemas.openxmlformats.org/officeDocument/2006/math" xmlns:v="urn:schemas-microsoft-com:vml" xmlns:wp14="http://schemas.microsoft.com/office/word/2010/wordprocessingDrawing" xmlns:wp="http://schemas.openxmlformats.org/drawingml/2006/wordprocessingDrawing" xmlns:w10="urn:schemas-microsoft-com:office:word" xmlns:w="http://schemas.openxmlformats.org/wordprocessingml/2006/main" xmlns:w14="http://schemas.microsoft.com/office/word/2010/wordml" xmlns:w15="http://schemas.microsoft.com/office/word/2012/wordml" xmlns:w16cex="http://schemas.microsoft.com/office/word/2018/wordml/cex" xmlns:w16cid="http://schemas.microsoft.com/office/word/2016/wordml/cid" xmlns:w16="http://schemas.microsoft.com/office/word/2018/wordml" xmlns:w16du="http://schemas.microsoft.com/office/word/2023/wordml/word16du" xmlns:w16sdtdh="http://schemas.microsoft.com/office/word/2020/wordml/sdtdatahash" xmlns:w16se="http://schemas.microsoft.com/office/word/2015/wordml/symex" xmlns:wpg="http://schemas.microsoft.com/office/word/2010/wordprocessingGroup" xmlns:wpi="http://schemas.microsoft.com/office/word/2010/wordprocessingInk" xmlns:wne="http://schemas.microsoft.com/office/word/2006/wordml" xmlns:wps="http://schemas.microsoft.com/office/word/2010/wordprocessingShape" mc:Ignorable="w14 w15 w16se w16cid w16 w16cex w16sdtdh w16du wp14">
   <w:endnote w:type="separator" w:id="-1">
     <w:p>
       <w:r>
@@ -141,7 +149,7 @@
 </file>
 
 <file path=word/footnotes.xml><?xml version="1.0" encoding="utf-8"?>
-<w:footnotes xmlns:wpc="http://schemas.microsoft.com/office/word/2010/wordprocessingCanvas" xmlns:cx="http://schemas.microsoft.com/office/drawing/2014/chartex" xmlns:cx1="http://schemas.microsoft.com/office/drawing/2015/9/8/chartex" xmlns:cx2="http://schemas.microsoft.com/office/drawing/2015/10/21/chartex" xmlns:cx3="http://schemas.microsoft.com/office/drawing/2016/5/9/chartex" xmlns:cx4="http://schemas.microsoft.com/office/drawing/2016/5/10/chartex" xmlns:cx5="http://schemas.microsoft.com/office/drawing/2016/5/11/chartex" xmlns:cx6="http://schemas.microsoft.com/office/drawing/2016/5/12/chartex" xmlns:cx7="http://schemas.microsoft.com/office/drawing/2016/5/13/chartex" xmlns:cx8="http://schemas.microsoft.com/office/drawing/2016/5/14/chartex" xmlns:mc="http://schemas.openxmlformats.org/markup-compatibility/2006" xmlns:aink="http://schemas.microsoft.com/office/drawing/2016/ink" xmlns:am3d="http://schemas.microsoft.com/office/drawing/2017/model3d" xmlns:o="urn:schemas-microsoft-com:office:office" xmlns:r="http://schemas.openxmlformats.org/officeDocument/2006/relationships" xmlns:m="http://schemas.openxmlformats.org/officeDocument/2006/math" xmlns:v="urn:schemas-microsoft-com:vml" xmlns:wp14="http://schemas.microsoft.com/office/word/2010/wordprocessingDrawing" xmlns:wp="http://schemas.openxmlformats.org/drawingml/2006/wordprocessingDrawing" xmlns:w10="urn:schemas-microsoft-com:office:word" xmlns:w="http://schemas.openxmlformats.org/wordprocessingml/2006/main" xmlns:w14="http://schemas.microsoft.com/office/word/2010/wordml" xmlns:w15="http://schemas.microsoft.com/office/word/2012/wordml" xmlns:w16cex="http://schemas.microsoft.com/office/word/2018/wordml/cex" xmlns:w16cid="http://schemas.microsoft.com/office/word/2016/wordml/cid" xmlns:w16="http://schemas.microsoft.com/office/word/2018/wordml" xmlns:w16sdtdh="http://schemas.microsoft.com/office/word/2020/wordml/sdtdatahash" xmlns:w16se="http://schemas.microsoft.com/office/word/2015/wordml/symex" xmlns:wpg="http://schemas.microsoft.com/office/word/2010/wordprocessingGroup" xmlns:wpi="http://schemas.microsoft.com/office/word/2010/wordprocessingInk" xmlns:wne="http://schemas.microsoft.com/office/word/2006/wordml" xmlns:wps="http://schemas.microsoft.com/office/word/2010/wordprocessingShape" mc:Ignorable="w14 w15 w16se w16cid w16 w16cex w16sdtdh wp14">
+<w:footnotes xmlns:wpc="http://schemas.microsoft.com/office/word/2010/wordprocessingCanvas" xmlns:cx="http://schemas.microsoft.com/office/drawing/2014/chartex" xmlns:cx1="http://schemas.microsoft.com/office/drawing/2015/9/8/chartex" xmlns:cx2="http://schemas.microsoft.com/office/drawing/2015/10/21/chartex" xmlns:cx3="http://schemas.microsoft.com/office/drawing/2016/5/9/chartex" xmlns:cx4="http://schemas.microsoft.com/office/drawing/2016/5/10/chartex" xmlns:cx5="http://schemas.microsoft.com/office/drawing/2016/5/11/chartex" xmlns:cx6="http://schemas.microsoft.com/office/drawing/2016/5/12/chartex" xmlns:cx7="http://schemas.microsoft.com/office/drawing/2016/5/13/chartex" xmlns:cx8="http://schemas.microsoft.com/office/drawing/2016/5/14/chartex" xmlns:mc="http://schemas.openxmlformats.org/markup-compatibility/2006" xmlns:aink="http://schemas.microsoft.com/office/drawing/2016/ink" xmlns:am3d="http://schemas.microsoft.com/office/drawing/2017/model3d" xmlns:o="urn:schemas-microsoft-com:office:office" xmlns:oel="http://schemas.microsoft.com/office/2019/extlst" xmlns:r="http://schemas.openxmlformats.org/officeDocument/2006/relationships" xmlns:m="http://schemas.openxmlformats.org/officeDocument/2006/math" xmlns:v="urn:schemas-microsoft-com:vml" xmlns:wp14="http://schemas.microsoft.com/office/word/2010/wordprocessingDrawing" xmlns:wp="http://schemas.openxmlformats.org/drawingml/2006/wordprocessingDrawing" xmlns:w10="urn:schemas-microsoft-com:office:word" xmlns:w="http://schemas.openxmlformats.org/wordprocessingml/2006/main" xmlns:w14="http://schemas.microsoft.com/office/word/2010/wordml" xmlns:w15="http://schemas.microsoft.com/office/word/2012/wordml" xmlns:w16cex="http://schemas.microsoft.com/office/word/2018/wordml/cex" xmlns:w16cid="http://schemas.microsoft.com/office/word/2016/wordml/cid" xmlns:w16="http://schemas.microsoft.com/office/word/2018/wordml" xmlns:w16du="http://schemas.microsoft.com/office/word/2023/wordml/word16du" xmlns:w16sdtdh="http://schemas.microsoft.com/office/word/2020/wordml/sdtdatahash" xmlns:w16se="http://schemas.microsoft.com/office/word/2015/wordml/symex" xmlns:wpg="http://schemas.microsoft.com/office/word/2010/wordprocessingGroup" xmlns:wpi="http://schemas.microsoft.com/office/word/2010/wordprocessingInk" xmlns:wne="http://schemas.microsoft.com/office/word/2006/wordml" xmlns:wps="http://schemas.microsoft.com/office/word/2010/wordprocessingShape" mc:Ignorable="w14 w15 w16se w16cid w16 w16cex w16sdtdh w16du wp14">
   <w:footnote w:type="separator" w:id="-1">
     <w:p>
       <w:r>
@@ -160,7 +168,7 @@
 </file>
 
 <file path=word/numbering.xml><?xml version="1.0" encoding="utf-8"?>
-<w:numbering xmlns:wpc="http://schemas.microsoft.com/office/word/2010/wordprocessingCanvas" xmlns:cx="http://schemas.microsoft.com/office/drawing/2014/chartex" xmlns:cx1="http://schemas.microsoft.com/office/drawing/2015/9/8/chartex" xmlns:cx2="http://schemas.microsoft.com/office/drawing/2015/10/21/chartex" xmlns:cx3="http://schemas.microsoft.com/office/drawing/2016/5/9/chartex" xmlns:cx4="http://schemas.microsoft.com/office/drawing/2016/5/10/chartex" xmlns:cx5="http://schemas.microsoft.com/office/drawing/2016/5/11/chartex" xmlns:cx6="http://schemas.microsoft.com/office/drawing/2016/5/12/chartex" xmlns:cx7="http://schemas.microsoft.com/office/drawing/2016/5/13/chartex" xmlns:cx8="http://schemas.microsoft.com/office/drawing/2016/5/14/chartex" xmlns:mc="http://schemas.openxmlformats.org/markup-compatibility/2006" xmlns:aink="http://schemas.microsoft.com/office/drawing/2016/ink" xmlns:am3d="http://schemas.microsoft.com/office/drawing/2017/model3d" xmlns:o="urn:schemas-microsoft-com:office:office" xmlns:r="http://schemas.openxmlformats.org/officeDocument/2006/relationships" xmlns:m="http://schemas.openxmlformats.org/officeDocument/2006/math" xmlns:v="urn:schemas-microsoft-com:vml" xmlns:wp14="http://schemas.microsoft.com/office/word/2010/wordprocessingDrawing" xmlns:wp="http://schemas.openxmlformats.org/drawingml/2006/wordprocessingDrawing" xmlns:w10="urn:schemas-microsoft-com:office:word" xmlns:w="http://schemas.openxmlformats.org/wordprocessingml/2006/main" xmlns:w14="http://schemas.microsoft.com/office/word/2010/wordml" xmlns:w15="http://schemas.microsoft.com/office/word/2012/wordml" xmlns:w16cex="http://schemas.microsoft.com/office/word/2018/wordml/cex" xmlns:w16cid="http://schemas.microsoft.com/office/word/2016/wordml/cid" xmlns:w16="http://schemas.microsoft.com/office/word/2018/wordml" xmlns:w16sdtdh="http://schemas.microsoft.com/office/word/2020/wordml/sdtdatahash" xmlns:w16se="http://schemas.microsoft.com/office/word/2015/wordml/symex" xmlns:wpg="http://schemas.microsoft.com/office/word/2010/wordprocessingGroup" xmlns:wpi="http://schemas.microsoft.com/office/word/2010/wordprocessingInk" xmlns:wne="http://schemas.microsoft.com/office/word/2006/wordml" xmlns:wps="http://schemas.microsoft.com/office/word/2010/wordprocessingShape" mc:Ignorable="w14 w15 w16se w16cid w16 w16cex w16sdtdh wp14">
+<w:numbering xmlns:wpc="http://schemas.microsoft.com/office/word/2010/wordprocessingCanvas" xmlns:cx="http://schemas.microsoft.com/office/drawing/2014/chartex" xmlns:cx1="http://schemas.microsoft.com/office/drawing/2015/9/8/chartex" xmlns:cx2="http://schemas.microsoft.com/office/drawing/2015/10/21/chartex" xmlns:cx3="http://schemas.microsoft.com/office/drawing/2016/5/9/chartex" xmlns:cx4="http://schemas.microsoft.com/office/drawing/2016/5/10/chartex" xmlns:cx5="http://schemas.microsoft.com/office/drawing/2016/5/11/chartex" xmlns:cx6="http://schemas.microsoft.com/office/drawing/2016/5/12/chartex" xmlns:cx7="http://schemas.microsoft.com/office/drawing/2016/5/13/chartex" xmlns:cx8="http://schemas.microsoft.com/office/drawing/2016/5/14/chartex" xmlns:mc="http://schemas.openxmlformats.org/markup-compatibility/2006" xmlns:aink="http://schemas.microsoft.com/office/drawing/2016/ink" xmlns:am3d="http://schemas.microsoft.com/office/drawing/2017/model3d" xmlns:o="urn:schemas-microsoft-com:office:office" xmlns:oel="http://schemas.microsoft.com/office/2019/extlst" xmlns:r="http://schemas.openxmlformats.org/officeDocument/2006/relationships" xmlns:m="http://schemas.openxmlformats.org/officeDocument/2006/math" xmlns:v="urn:schemas-microsoft-com:vml" xmlns:wp14="http://schemas.microsoft.com/office/word/2010/wordprocessingDrawing" xmlns:wp="http://schemas.openxmlformats.org/drawingml/2006/wordprocessingDrawing" xmlns:w10="urn:schemas-microsoft-com:office:word" xmlns:w="http://schemas.openxmlformats.org/wordprocessingml/2006/main" xmlns:w14="http://schemas.microsoft.com/office/word/2010/wordml" xmlns:w15="http://schemas.microsoft.com/office/word/2012/wordml" xmlns:w16cex="http://schemas.microsoft.com/office/word/2018/wordml/cex" xmlns:w16cid="http://schemas.microsoft.com/office/word/2016/wordml/cid" xmlns:w16="http://schemas.microsoft.com/office/word/2018/wordml" xmlns:w16du="http://schemas.microsoft.com/office/word/2023/wordml/word16du" xmlns:w16sdtdh="http://schemas.microsoft.com/office/word/2020/wordml/sdtdatahash" xmlns:w16se="http://schemas.microsoft.com/office/word/2015/wordml/symex" xmlns:wpg="http://schemas.microsoft.com/office/word/2010/wordprocessingGroup" xmlns:wpi="http://schemas.microsoft.com/office/word/2010/wordprocessingInk" xmlns:wne="http://schemas.microsoft.com/office/word/2006/wordml" xmlns:wps="http://schemas.microsoft.com/office/word/2010/wordprocessingShape" mc:Ignorable="w14 w15 w16se w16cid w16 w16cex w16sdtdh w16du wp14">
   <w:abstractNum w:abstractNumId="0" w15:restartNumberingAfterBreak="0">
     <w:nsid w:val="00000001"/>
     <w:multiLevelType w:val="multilevel"/>
@@ -446,20 +454,20 @@
       </w:pPr>
     </w:lvl>
   </w:abstractNum>
-  <w:num w:numId="1">
+  <w:num w:numId="1" w16cid:durableId="763652459">
     <w:abstractNumId w:val="2"/>
   </w:num>
-  <w:num w:numId="2">
+  <w:num w:numId="2" w16cid:durableId="1877043073">
     <w:abstractNumId w:val="0"/>
   </w:num>
-  <w:num w:numId="3">
+  <w:num w:numId="3" w16cid:durableId="1864706232">
     <w:abstractNumId w:val="1"/>
   </w:num>
 </w:numbering>
 </file>
 
 <file path=word/styles.xml><?xml version="1.0" encoding="utf-8"?>
-<w:styles xmlns:mc="http://schemas.openxmlformats.org/markup-compatibility/2006" xmlns:r="http://schemas.openxmlformats.org/officeDocument/2006/relationships" xmlns:w="http://schemas.openxmlformats.org/wordprocessingml/2006/main" xmlns:w14="http://schemas.microsoft.com/office/word/2010/wordml" xmlns:w15="http://schemas.microsoft.com/office/word/2012/wordml" xmlns:w16cex="http://schemas.microsoft.com/office/word/2018/wordml/cex" xmlns:w16cid="http://schemas.microsoft.com/office/word/2016/wordml/cid" xmlns:w16="http://schemas.microsoft.com/office/word/2018/wordml" xmlns:w16sdtdh="http://schemas.microsoft.com/office/word/2020/wordml/sdtdatahash" xmlns:w16se="http://schemas.microsoft.com/office/word/2015/wordml/symex" mc:Ignorable="w14 w15 w16se w16cid w16 w16cex w16sdtdh">
+<w:styles xmlns:mc="http://schemas.openxmlformats.org/markup-compatibility/2006" xmlns:r="http://schemas.openxmlformats.org/officeDocument/2006/relationships" xmlns:w="http://schemas.openxmlformats.org/wordprocessingml/2006/main" xmlns:w14="http://schemas.microsoft.com/office/word/2010/wordml" xmlns:w15="http://schemas.microsoft.com/office/word/2012/wordml" xmlns:w16cex="http://schemas.microsoft.com/office/word/2018/wordml/cex" xmlns:w16cid="http://schemas.microsoft.com/office/word/2016/wordml/cid" xmlns:w16="http://schemas.microsoft.com/office/word/2018/wordml" xmlns:w16du="http://schemas.microsoft.com/office/word/2023/wordml/word16du" xmlns:w16sdtdh="http://schemas.microsoft.com/office/word/2020/wordml/sdtdatahash" xmlns:w16se="http://schemas.microsoft.com/office/word/2015/wordml/symex" mc:Ignorable="w14 w15 w16se w16cid w16 w16cex w16sdtdh w16du">
   <w:docDefaults>
     <w:rPrDefault>
       <w:rPr>

</xml_diff>